<commit_message>
Upd rm some raw files
</commit_message>
<xml_diff>
--- a/Output/高能粒子/高能粒子.docx
+++ b/Output/高能粒子/高能粒子.docx
@@ -47,13 +47,6 @@
           <w:rFonts w:hint="eastAsia"/>
         </w:rPr>
       </w:pPr>
-    </w:p>
-    <w:p>
-      <w:pPr>
-        <w:rPr>
-          <w:rFonts w:hint="eastAsia"/>
-        </w:rPr>
-      </w:pPr>
       <w:r>
         <w:rPr>
           <w:rFonts w:hint="eastAsia"/>
@@ -64,7 +57,19 @@
         <w:rPr>
           <w:rFonts w:hint="eastAsia"/>
         </w:rPr>
-        <w:t>我不想说什么了，这位大哥真是凡尔赛欸</w:t>
+        <w:t>两次都获得如此高的</w:t>
+      </w:r>
+      <w:r>
+        <w:rPr>
+          <w:rFonts w:hint="eastAsia"/>
+        </w:rPr>
+        <w:t>名次</w:t>
+      </w:r>
+      <w:r>
+        <w:rPr>
+          <w:rFonts w:hint="eastAsia"/>
+        </w:rPr>
+        <w:t>，实力与发挥如此稳定！</w:t>
       </w:r>
     </w:p>
     <w:p>
@@ -385,6 +390,11 @@
       </w:r>
     </w:p>
     <w:p>
+      <w:pPr>
+        <w:rPr>
+          <w:rFonts w:hint="eastAsia"/>
+        </w:rPr>
+      </w:pPr>
       <w:r>
         <w:rPr>
           <w:rFonts w:hint="eastAsia"/>
@@ -392,7 +402,13 @@
         <w:t>运动会名次</w:t>
       </w:r>
     </w:p>
-    <w:p/>
+    <w:p>
+      <w:pPr>
+        <w:rPr>
+          <w:rFonts w:hint="eastAsia"/>
+        </w:rPr>
+      </w:pPr>
+    </w:p>
     <w:p>
       <w:pPr>
         <w:rPr>
@@ -445,6 +461,11 @@
       </w:r>
     </w:p>
     <w:p>
+      <w:pPr>
+        <w:rPr>
+          <w:rFonts w:hint="eastAsia"/>
+        </w:rPr>
+      </w:pPr>
       <w:r>
         <w:rPr>
           <w:rFonts w:hint="eastAsia"/>
@@ -538,8 +559,19 @@
         <w:t>。在这些广阔而诚恳的生命力面前，体测是多么微不足道的注脚。</w:t>
       </w:r>
     </w:p>
-    <w:p/>
-    <w:p>
+    <w:p>
+      <w:pPr>
+        <w:rPr>
+          <w:rFonts w:hint="eastAsia"/>
+        </w:rPr>
+      </w:pPr>
+    </w:p>
+    <w:p>
+      <w:pPr>
+        <w:rPr>
+          <w:rFonts w:hint="eastAsia"/>
+        </w:rPr>
+      </w:pPr>
       <w:r>
         <w:rPr>
           <w:rFonts w:hint="eastAsia"/>
@@ -553,7 +585,13 @@
         <w:t>运动的意义不仅仅是体测的分数，还有在呼吸与步伐中找寻纷杂的日常中曾被遗忘的生命的力量。</w:t>
       </w:r>
     </w:p>
-    <w:p/>
+    <w:p>
+      <w:pPr>
+        <w:rPr>
+          <w:rFonts w:hint="eastAsia"/>
+        </w:rPr>
+      </w:pPr>
+    </w:p>
     <w:p>
       <w:pPr>
         <w:rPr>
@@ -747,6 +785,417 @@
           <w:rFonts w:hint="eastAsia"/>
         </w:rPr>
         <w:t>登山照片</w:t>
+      </w:r>
+    </w:p>
+    <w:p>
+      <w:pPr>
+        <w:rPr>
+          <w:rFonts w:hint="eastAsia"/>
+        </w:rPr>
+      </w:pPr>
+      <w:r>
+        <w:rPr>
+          <w:rFonts w:hint="eastAsia"/>
+        </w:rPr>
+        <w:t>3.</w:t>
+      </w:r>
+      <w:r>
+        <w:rPr>
+          <w:rFonts w:hint="eastAsia"/>
+        </w:rPr>
+        <w:t>邵锦铭</w:t>
+      </w:r>
+    </w:p>
+    <w:p>
+      <w:pPr>
+        <w:rPr>
+          <w:rFonts w:hint="eastAsia"/>
+        </w:rPr>
+      </w:pPr>
+      <w:r>
+        <w:rPr>
+          <w:rFonts w:hint="eastAsia"/>
+        </w:rPr>
+        <w:t>学号：2500011447</w:t>
+      </w:r>
+      <w:r>
+        <w:rPr>
+          <w:rFonts w:hint="eastAsia"/>
+        </w:rPr>
+        <w:t>；</w:t>
+      </w:r>
+      <w:r>
+        <w:rPr>
+          <w:rFonts w:hint="eastAsia"/>
+        </w:rPr>
+        <w:t>手机号：13732212746</w:t>
+      </w:r>
+      <w:r>
+        <w:rPr>
+          <w:rFonts w:hint="eastAsia"/>
+        </w:rPr>
+        <w:t>；</w:t>
+      </w:r>
+      <w:r>
+        <w:rPr>
+          <w:rFonts w:hint="eastAsia"/>
+        </w:rPr>
+        <w:t>微信号：dahuangdazi17</w:t>
+      </w:r>
+      <w:r>
+        <w:rPr>
+          <w:rFonts w:hint="eastAsia"/>
+        </w:rPr>
+        <w:t>；</w:t>
+      </w:r>
+      <w:r>
+        <w:rPr>
+          <w:rFonts w:hint="eastAsia"/>
+        </w:rPr>
+        <w:t>申报称号：高能粒子</w:t>
+      </w:r>
+    </w:p>
+    <w:p>
+      <w:pPr>
+        <w:rPr>
+          <w:rFonts w:hint="eastAsia"/>
+        </w:rPr>
+      </w:pPr>
+      <w:r>
+        <w:rPr>
+          <w:rFonts w:hint="eastAsia"/>
+        </w:rPr>
+        <w:t>费米子：sjgg \o/ \o/ \o/</w:t>
+      </w:r>
+    </w:p>
+    <w:p>
+      <w:pPr>
+        <w:rPr>
+          <w:rFonts w:hint="eastAsia"/>
+        </w:rPr>
+      </w:pPr>
+      <w:r>
+        <w:rPr>
+          <w:rFonts w:hint="eastAsia"/>
+        </w:rPr>
+        <w:t>申报理由：体质健康测试一等奖（全校男生前二十）</w:t>
+      </w:r>
+      <w:r>
+        <w:rPr>
+          <w:rFonts w:hint="eastAsia"/>
+          <w:noProof/>
+        </w:rPr>
+        <w:drawing>
+          <wp:inline distT="0" distB="0" distL="0" distR="0" wp14:anchorId="67B9FB31" wp14:editId="38B6D5D9">
+            <wp:extent cx="3478060" cy="722709"/>
+            <wp:effectExtent l="0" t="0" r="8255" b="1270"/>
+            <wp:docPr id="1021906068" name="图片 1"/>
+            <wp:cNvGraphicFramePr>
+              <a:graphicFrameLocks xmlns:a="http://schemas.openxmlformats.org/drawingml/2006/main" noChangeAspect="1"/>
+            </wp:cNvGraphicFramePr>
+            <a:graphic xmlns:a="http://schemas.openxmlformats.org/drawingml/2006/main">
+              <a:graphicData uri="http://schemas.openxmlformats.org/drawingml/2006/picture">
+                <pic:pic xmlns:pic="http://schemas.openxmlformats.org/drawingml/2006/picture">
+                  <pic:nvPicPr>
+                    <pic:cNvPr id="0" name="Picture 1"/>
+                    <pic:cNvPicPr>
+                      <a:picLocks noChangeAspect="1" noChangeArrowheads="1"/>
+                    </pic:cNvPicPr>
+                  </pic:nvPicPr>
+                  <pic:blipFill>
+                    <a:blip r:embed="rId13" cstate="print">
+                      <a:extLst>
+                        <a:ext uri="{28A0092B-C50C-407E-A947-70E740481C1C}">
+                          <a14:useLocalDpi xmlns:a14="http://schemas.microsoft.com/office/drawing/2010/main" val="0"/>
+                        </a:ext>
+                      </a:extLst>
+                    </a:blip>
+                    <a:srcRect/>
+                    <a:stretch>
+                      <a:fillRect/>
+                    </a:stretch>
+                  </pic:blipFill>
+                  <pic:spPr bwMode="auto">
+                    <a:xfrm>
+                      <a:off x="0" y="0"/>
+                      <a:ext cx="3497317" cy="726710"/>
+                    </a:xfrm>
+                    <a:prstGeom prst="rect">
+                      <a:avLst/>
+                    </a:prstGeom>
+                    <a:noFill/>
+                    <a:ln>
+                      <a:noFill/>
+                    </a:ln>
+                  </pic:spPr>
+                </pic:pic>
+              </a:graphicData>
+            </a:graphic>
+          </wp:inline>
+        </w:drawing>
+      </w:r>
+    </w:p>
+    <w:p>
+      <w:pPr>
+        <w:rPr>
+          <w:rFonts w:hint="eastAsia"/>
+        </w:rPr>
+      </w:pPr>
+      <w:r>
+        <w:rPr>
+          <w:rFonts w:hint="eastAsia"/>
+        </w:rPr>
+        <w:t>体测成绩</w:t>
+      </w:r>
+    </w:p>
+    <w:p>
+      <w:pPr>
+        <w:rPr>
+          <w:rFonts w:hint="eastAsia"/>
+        </w:rPr>
+      </w:pPr>
+      <w:r>
+        <w:rPr>
+          <w:rFonts w:hint="eastAsia"/>
+          <w:noProof/>
+        </w:rPr>
+        <w:drawing>
+          <wp:inline distT="0" distB="0" distL="0" distR="0" wp14:anchorId="525716B0" wp14:editId="6FEED6E4">
+            <wp:extent cx="1207650" cy="3427957"/>
+            <wp:effectExtent l="0" t="0" r="0" b="1270"/>
+            <wp:docPr id="225361870" name="图片 2"/>
+            <wp:cNvGraphicFramePr>
+              <a:graphicFrameLocks xmlns:a="http://schemas.openxmlformats.org/drawingml/2006/main" noChangeAspect="1"/>
+            </wp:cNvGraphicFramePr>
+            <a:graphic xmlns:a="http://schemas.openxmlformats.org/drawingml/2006/main">
+              <a:graphicData uri="http://schemas.openxmlformats.org/drawingml/2006/picture">
+                <pic:pic xmlns:pic="http://schemas.openxmlformats.org/drawingml/2006/picture">
+                  <pic:nvPicPr>
+                    <pic:cNvPr id="0" name="Picture 2"/>
+                    <pic:cNvPicPr>
+                      <a:picLocks noChangeAspect="1" noChangeArrowheads="1"/>
+                    </pic:cNvPicPr>
+                  </pic:nvPicPr>
+                  <pic:blipFill>
+                    <a:blip r:embed="rId14" cstate="print">
+                      <a:extLst>
+                        <a:ext uri="{28A0092B-C50C-407E-A947-70E740481C1C}">
+                          <a14:useLocalDpi xmlns:a14="http://schemas.microsoft.com/office/drawing/2010/main" val="0"/>
+                        </a:ext>
+                      </a:extLst>
+                    </a:blip>
+                    <a:srcRect/>
+                    <a:stretch>
+                      <a:fillRect/>
+                    </a:stretch>
+                  </pic:blipFill>
+                  <pic:spPr bwMode="auto">
+                    <a:xfrm>
+                      <a:off x="0" y="0"/>
+                      <a:ext cx="1224071" cy="3474569"/>
+                    </a:xfrm>
+                    <a:prstGeom prst="rect">
+                      <a:avLst/>
+                    </a:prstGeom>
+                    <a:noFill/>
+                    <a:ln>
+                      <a:noFill/>
+                    </a:ln>
+                  </pic:spPr>
+                </pic:pic>
+              </a:graphicData>
+            </a:graphic>
+          </wp:inline>
+        </w:drawing>
+      </w:r>
+      <w:r>
+        <w:rPr>
+          <w:rFonts w:hint="eastAsia"/>
+        </w:rPr>
+        <w:t>体测排名证明</w:t>
+      </w:r>
+    </w:p>
+    <w:p>
+      <w:pPr>
+        <w:rPr>
+          <w:rFonts w:hint="eastAsia"/>
+        </w:rPr>
+      </w:pPr>
+      <w:r>
+        <w:rPr>
+          <w:rFonts w:hint="eastAsia"/>
+        </w:rPr>
+        <w:lastRenderedPageBreak/>
+        <w:t>4.</w:t>
+      </w:r>
+      <w:r>
+        <w:rPr>
+          <w:rFonts w:hint="eastAsia"/>
+        </w:rPr>
+        <w:t>王弘毅</w:t>
+      </w:r>
+    </w:p>
+    <w:p>
+      <w:pPr>
+        <w:rPr>
+          <w:rFonts w:hint="eastAsia"/>
+        </w:rPr>
+      </w:pPr>
+      <w:r>
+        <w:rPr>
+          <w:rFonts w:hint="eastAsia"/>
+        </w:rPr>
+        <w:t>学号：2400011533</w:t>
+      </w:r>
+      <w:r>
+        <w:rPr>
+          <w:rFonts w:hint="eastAsia"/>
+        </w:rPr>
+        <w:t>；</w:t>
+      </w:r>
+      <w:r>
+        <w:rPr>
+          <w:rFonts w:hint="eastAsia"/>
+        </w:rPr>
+        <w:t>手机号：18500819757</w:t>
+      </w:r>
+      <w:r>
+        <w:rPr>
+          <w:rFonts w:hint="eastAsia"/>
+        </w:rPr>
+        <w:t>；</w:t>
+      </w:r>
+      <w:r>
+        <w:rPr>
+          <w:rFonts w:hint="eastAsia"/>
+        </w:rPr>
+        <w:t>微信号：wanghy20050926</w:t>
+      </w:r>
+      <w:r>
+        <w:rPr>
+          <w:rFonts w:hint="eastAsia"/>
+        </w:rPr>
+        <w:t>；</w:t>
+      </w:r>
+      <w:r>
+        <w:rPr>
+          <w:rFonts w:hint="eastAsia"/>
+        </w:rPr>
+        <w:t>申报的称号：高能粒子</w:t>
+      </w:r>
+    </w:p>
+    <w:p>
+      <w:pPr>
+        <w:rPr>
+          <w:rFonts w:hint="eastAsia"/>
+        </w:rPr>
+      </w:pPr>
+      <w:r>
+        <w:rPr>
+          <w:rFonts w:hint="eastAsia"/>
+        </w:rPr>
+        <w:t>申报理由：平时热爱运动，在物理学院篮球队担任后卫，体测成绩比较理想，因此申请“高能粒子”称号，鼓励自己继续坚持良好运动习惯。</w:t>
+      </w:r>
+    </w:p>
+    <w:p>
+      <w:pPr>
+        <w:rPr>
+          <w:rFonts w:hint="eastAsia"/>
+        </w:rPr>
+      </w:pPr>
+      <w:r>
+        <w:rPr>
+          <w:rFonts w:hint="eastAsia"/>
+        </w:rPr>
+        <w:t xml:space="preserve">证明材料： </w:t>
+      </w:r>
+    </w:p>
+    <w:p>
+      <w:pPr>
+        <w:rPr>
+          <w:rFonts w:hint="eastAsia"/>
+          <w:b/>
+          <w:bCs/>
+        </w:rPr>
+      </w:pPr>
+      <w:r>
+        <w:rPr>
+          <w:b/>
+          <w:noProof/>
+        </w:rPr>
+        <w:drawing>
+          <wp:inline distT="0" distB="0" distL="0" distR="0" wp14:anchorId="75708E3A" wp14:editId="297C300C">
+            <wp:extent cx="5274310" cy="1214120"/>
+            <wp:effectExtent l="0" t="0" r="2540" b="5080"/>
+            <wp:docPr id="1713863065" name="图片 4"/>
+            <wp:cNvGraphicFramePr>
+              <a:graphicFrameLocks xmlns:a="http://schemas.openxmlformats.org/drawingml/2006/main" noChangeAspect="1"/>
+            </wp:cNvGraphicFramePr>
+            <a:graphic xmlns:a="http://schemas.openxmlformats.org/drawingml/2006/main">
+              <a:graphicData uri="http://schemas.openxmlformats.org/drawingml/2006/picture">
+                <pic:pic xmlns:pic="http://schemas.openxmlformats.org/drawingml/2006/picture">
+                  <pic:nvPicPr>
+                    <pic:cNvPr id="0" name="图片 2"/>
+                    <pic:cNvPicPr>
+                      <a:picLocks noChangeAspect="1" noChangeArrowheads="1"/>
+                    </pic:cNvPicPr>
+                  </pic:nvPicPr>
+                  <pic:blipFill>
+                    <a:blip r:embed="rId15" cstate="print">
+                      <a:extLst>
+                        <a:ext uri="{28A0092B-C50C-407E-A947-70E740481C1C}">
+                          <a14:useLocalDpi xmlns:a14="http://schemas.microsoft.com/office/drawing/2010/main" val="0"/>
+                        </a:ext>
+                      </a:extLst>
+                    </a:blip>
+                    <a:srcRect/>
+                    <a:stretch>
+                      <a:fillRect/>
+                    </a:stretch>
+                  </pic:blipFill>
+                  <pic:spPr bwMode="auto">
+                    <a:xfrm>
+                      <a:off x="0" y="0"/>
+                      <a:ext cx="5274310" cy="1214120"/>
+                    </a:xfrm>
+                    <a:prstGeom prst="rect">
+                      <a:avLst/>
+                    </a:prstGeom>
+                    <a:noFill/>
+                    <a:ln>
+                      <a:noFill/>
+                    </a:ln>
+                  </pic:spPr>
+                </pic:pic>
+              </a:graphicData>
+            </a:graphic>
+          </wp:inline>
+        </w:drawing>
+      </w:r>
+      <w:r>
+        <w:rPr>
+          <w:rFonts w:hint="eastAsia"/>
+        </w:rPr>
+        <w:t>体测</w:t>
+      </w:r>
+      <w:r>
+        <w:rPr>
+          <w:rFonts w:hint="eastAsia"/>
+        </w:rPr>
+        <w:t>成绩</w:t>
+      </w:r>
+    </w:p>
+    <w:p>
+      <w:pPr>
+        <w:rPr>
+          <w:rFonts w:hint="eastAsia"/>
+        </w:rPr>
+      </w:pPr>
+      <w:r>
+        <w:rPr>
+          <w:rFonts w:hint="eastAsia"/>
+        </w:rPr>
+        <w:t>费米子：加油加油，继续努力！</w:t>
       </w:r>
     </w:p>
     <w:sectPr>
@@ -1428,7 +1877,6 @@
   <w:style w:type="character" w:default="1" w:styleId="a0">
     <w:name w:val="Default Paragraph Font"/>
     <w:uiPriority w:val="1"/>
-    <w:semiHidden/>
     <w:unhideWhenUsed/>
   </w:style>
   <w:style w:type="table" w:default="1" w:styleId="a1">

</xml_diff>